<commit_message>
fixed address format on the identification of the subject property page and updated the heading format on the key terms pages
</commit_message>
<xml_diff>
--- a/fee_simple_current.docx
+++ b/fee_simple_current.docx
@@ -1,6 +1,6 @@
 
 <file path=word/document.xml><?xml version="1.0" encoding="utf-8"?>
-<w:document xmlns:wpc="http://schemas.microsoft.com/office/word/2010/wordprocessingCanvas" xmlns:cx="http://schemas.microsoft.com/office/drawing/2014/chartex" xmlns:cx1="http://schemas.microsoft.com/office/drawing/2015/9/8/chartex" xmlns:cx2="http://schemas.microsoft.com/office/drawing/2015/10/21/chartex" xmlns:cx3="http://schemas.microsoft.com/office/drawing/2016/5/9/chartex" xmlns:cx4="http://schemas.microsoft.com/office/drawing/2016/5/10/chartex" xmlns:cx5="http://schemas.microsoft.com/office/drawing/2016/5/11/chartex" xmlns:cx6="http://schemas.microsoft.com/office/drawing/2016/5/12/chartex" xmlns:cx7="http://schemas.microsoft.com/office/drawing/2016/5/13/chartex" xmlns:cx8="http://schemas.microsoft.com/office/drawing/2016/5/14/chartex" xmlns:mc="http://schemas.openxmlformats.org/markup-compatibility/2006" xmlns:aink="http://schemas.microsoft.com/office/drawing/2016/ink" xmlns:am3d="http://schemas.microsoft.com/office/drawing/2017/model3d" xmlns:o="urn:schemas-microsoft-com:office:office" xmlns:oel="http://schemas.microsoft.com/office/2019/extlst" xmlns:r="http://schemas.openxmlformats.org/officeDocument/2006/relationships" xmlns:m="http://schemas.openxmlformats.org/officeDocument/2006/math" xmlns:v="urn:schemas-microsoft-com:vml" xmlns:wp14="http://schemas.microsoft.com/office/word/2010/wordprocessingDrawing" xmlns:wp="http://schemas.openxmlformats.org/drawingml/2006/wordprocessingDrawing" xmlns:w10="urn:schemas-microsoft-com:office:word" xmlns:w="http://schemas.openxmlformats.org/wordprocessingml/2006/main" xmlns:w14="http://schemas.microsoft.com/office/word/2010/wordml" xmlns:w15="http://schemas.microsoft.com/office/word/2012/wordml" xmlns:w16cex="http://schemas.microsoft.com/office/word/2018/wordml/cex" xmlns:w16cid="http://schemas.microsoft.com/office/word/2016/wordml/cid" xmlns:w16="http://schemas.microsoft.com/office/word/2018/wordml" xmlns:w16du="http://schemas.microsoft.com/office/word/2023/wordml/word16du" xmlns:w16sdtdh="http://schemas.microsoft.com/office/word/2020/wordml/sdtdatahash" xmlns:w16se="http://schemas.microsoft.com/office/word/2015/wordml/symex" xmlns:wpg="http://schemas.microsoft.com/office/word/2010/wordprocessingGroup" xmlns:wpi="http://schemas.microsoft.com/office/word/2010/wordprocessingInk" xmlns:wne="http://schemas.microsoft.com/office/word/2006/wordml" xmlns:wps="http://schemas.microsoft.com/office/word/2010/wordprocessingShape" mc:Ignorable="w14 w15 w16se w16cid w16 w16cex w16sdtdh w16du wp14">
+<w:document xmlns:wpc="http://schemas.microsoft.com/office/word/2010/wordprocessingCanvas" xmlns:cx="http://schemas.microsoft.com/office/drawing/2014/chartex" xmlns:cx1="http://schemas.microsoft.com/office/drawing/2015/9/8/chartex" xmlns:cx2="http://schemas.microsoft.com/office/drawing/2015/10/21/chartex" xmlns:cx3="http://schemas.microsoft.com/office/drawing/2016/5/9/chartex" xmlns:cx4="http://schemas.microsoft.com/office/drawing/2016/5/10/chartex" xmlns:cx5="http://schemas.microsoft.com/office/drawing/2016/5/11/chartex" xmlns:cx6="http://schemas.microsoft.com/office/drawing/2016/5/12/chartex" xmlns:cx7="http://schemas.microsoft.com/office/drawing/2016/5/13/chartex" xmlns:cx8="http://schemas.microsoft.com/office/drawing/2016/5/14/chartex" xmlns:mc="http://schemas.openxmlformats.org/markup-compatibility/2006" xmlns:aink="http://schemas.microsoft.com/office/drawing/2016/ink" xmlns:am3d="http://schemas.microsoft.com/office/drawing/2017/model3d" xmlns:o="urn:schemas-microsoft-com:office:office" xmlns:oel="http://schemas.microsoft.com/office/2019/extlst" xmlns:r="http://schemas.openxmlformats.org/officeDocument/2006/relationships" xmlns:m="http://schemas.openxmlformats.org/officeDocument/2006/math" xmlns:v="urn:schemas-microsoft-com:vml" xmlns:wp14="http://schemas.microsoft.com/office/word/2010/wordprocessingDrawing" xmlns:wp="http://schemas.openxmlformats.org/drawingml/2006/wordprocessingDrawing" xmlns:w10="urn:schemas-microsoft-com:office:word" xmlns:w="http://schemas.openxmlformats.org/wordprocessingml/2006/main" xmlns:w14="http://schemas.microsoft.com/office/word/2010/wordml" xmlns:w15="http://schemas.microsoft.com/office/word/2012/wordml" xmlns:w16cex="http://schemas.microsoft.com/office/word/2018/wordml/cex" xmlns:w16cid="http://schemas.microsoft.com/office/word/2016/wordml/cid" xmlns:w16="http://schemas.microsoft.com/office/word/2018/wordml" xmlns:w16du="http://schemas.microsoft.com/office/word/2023/wordml/word16du" xmlns:w16sdtdh="http://schemas.microsoft.com/office/word/2020/wordml/sdtdatahash" xmlns:w16sdtfl="http://schemas.microsoft.com/office/word/2024/wordml/sdtformatlock" xmlns:w16se="http://schemas.microsoft.com/office/word/2015/wordml/symex" xmlns:wpg="http://schemas.microsoft.com/office/word/2010/wordprocessingGroup" xmlns:wpi="http://schemas.microsoft.com/office/word/2010/wordprocessingInk" xmlns:wne="http://schemas.microsoft.com/office/word/2006/wordml" xmlns:wps="http://schemas.microsoft.com/office/word/2010/wordprocessingShape" mc:Ignorable="w14 w15 w16se w16cid w16 w16cex w16sdtdh w16sdtfl w16du wp14">
   <w:body>
     <w:tbl>
       <w:tblPr>
@@ -28,30 +28,21 @@
           </w:tcPr>
           <w:p>
             <w:pPr>
-              <w:tabs>
-                <w:tab w:val="center" w:pos="4680"/>
-              </w:tabs>
+              <w:pStyle w:val="Heading1"/>
+              <w:spacing w:before="0" w:after="0"/>
               <w:jc w:val="center"/>
               <w:rPr>
-                <w:b/>
-                <w:bCs/>
+                <w:rFonts w:ascii="Times New Roman" w:hAnsi="Times New Roman" w:cs="Times New Roman"/>
                 <w:sz w:val="28"/>
                 <w:szCs w:val="28"/>
               </w:rPr>
             </w:pPr>
             <w:r>
-              <w:rPr>
-                <w:b/>
-                <w:bCs/>
-                <w:sz w:val="28"/>
-                <w:szCs w:val="28"/>
-              </w:rPr>
               <w:br w:type="page"/>
             </w:r>
             <w:r>
               <w:rPr>
-                <w:b/>
-                <w:bCs/>
+                <w:rFonts w:ascii="Times New Roman" w:hAnsi="Times New Roman" w:cs="Times New Roman"/>
                 <w:sz w:val="28"/>
                 <w:szCs w:val="28"/>
                 <w:shd w:val="clear" w:color="auto" w:fill="A6A6A6" w:themeFill="background1" w:themeFillShade="A6"/>
@@ -60,8 +51,7 @@
             </w:r>
             <w:r>
               <w:rPr>
-                <w:b/>
-                <w:bCs/>
+                <w:rFonts w:ascii="Times New Roman" w:hAnsi="Times New Roman" w:cs="Times New Roman"/>
                 <w:sz w:val="28"/>
                 <w:szCs w:val="28"/>
                 <w:shd w:val="clear" w:color="auto" w:fill="A6A6A6" w:themeFill="background1" w:themeFillShade="A6"/>
@@ -651,7 +641,7 @@
 </file>
 
 <file path=word/endnotes.xml><?xml version="1.0" encoding="utf-8"?>
-<w:endnotes xmlns:wpc="http://schemas.microsoft.com/office/word/2010/wordprocessingCanvas" xmlns:cx="http://schemas.microsoft.com/office/drawing/2014/chartex" xmlns:cx1="http://schemas.microsoft.com/office/drawing/2015/9/8/chartex" xmlns:cx2="http://schemas.microsoft.com/office/drawing/2015/10/21/chartex" xmlns:cx3="http://schemas.microsoft.com/office/drawing/2016/5/9/chartex" xmlns:cx4="http://schemas.microsoft.com/office/drawing/2016/5/10/chartex" xmlns:cx5="http://schemas.microsoft.com/office/drawing/2016/5/11/chartex" xmlns:cx6="http://schemas.microsoft.com/office/drawing/2016/5/12/chartex" xmlns:cx7="http://schemas.microsoft.com/office/drawing/2016/5/13/chartex" xmlns:cx8="http://schemas.microsoft.com/office/drawing/2016/5/14/chartex" xmlns:mc="http://schemas.openxmlformats.org/markup-compatibility/2006" xmlns:aink="http://schemas.microsoft.com/office/drawing/2016/ink" xmlns:am3d="http://schemas.microsoft.com/office/drawing/2017/model3d" xmlns:o="urn:schemas-microsoft-com:office:office" xmlns:oel="http://schemas.microsoft.com/office/2019/extlst" xmlns:r="http://schemas.openxmlformats.org/officeDocument/2006/relationships" xmlns:m="http://schemas.openxmlformats.org/officeDocument/2006/math" xmlns:v="urn:schemas-microsoft-com:vml" xmlns:wp14="http://schemas.microsoft.com/office/word/2010/wordprocessingDrawing" xmlns:wp="http://schemas.openxmlformats.org/drawingml/2006/wordprocessingDrawing" xmlns:w10="urn:schemas-microsoft-com:office:word" xmlns:w="http://schemas.openxmlformats.org/wordprocessingml/2006/main" xmlns:w14="http://schemas.microsoft.com/office/word/2010/wordml" xmlns:w15="http://schemas.microsoft.com/office/word/2012/wordml" xmlns:w16cex="http://schemas.microsoft.com/office/word/2018/wordml/cex" xmlns:w16cid="http://schemas.microsoft.com/office/word/2016/wordml/cid" xmlns:w16="http://schemas.microsoft.com/office/word/2018/wordml" xmlns:w16du="http://schemas.microsoft.com/office/word/2023/wordml/word16du" xmlns:w16sdtdh="http://schemas.microsoft.com/office/word/2020/wordml/sdtdatahash" xmlns:w16se="http://schemas.microsoft.com/office/word/2015/wordml/symex" xmlns:wpg="http://schemas.microsoft.com/office/word/2010/wordprocessingGroup" xmlns:wpi="http://schemas.microsoft.com/office/word/2010/wordprocessingInk" xmlns:wne="http://schemas.microsoft.com/office/word/2006/wordml" xmlns:wps="http://schemas.microsoft.com/office/word/2010/wordprocessingShape" mc:Ignorable="w14 w15 w16se w16cid w16 w16cex w16sdtdh w16du wp14">
+<w:endnotes xmlns:wpc="http://schemas.microsoft.com/office/word/2010/wordprocessingCanvas" xmlns:cx="http://schemas.microsoft.com/office/drawing/2014/chartex" xmlns:cx1="http://schemas.microsoft.com/office/drawing/2015/9/8/chartex" xmlns:cx2="http://schemas.microsoft.com/office/drawing/2015/10/21/chartex" xmlns:cx3="http://schemas.microsoft.com/office/drawing/2016/5/9/chartex" xmlns:cx4="http://schemas.microsoft.com/office/drawing/2016/5/10/chartex" xmlns:cx5="http://schemas.microsoft.com/office/drawing/2016/5/11/chartex" xmlns:cx6="http://schemas.microsoft.com/office/drawing/2016/5/12/chartex" xmlns:cx7="http://schemas.microsoft.com/office/drawing/2016/5/13/chartex" xmlns:cx8="http://schemas.microsoft.com/office/drawing/2016/5/14/chartex" xmlns:mc="http://schemas.openxmlformats.org/markup-compatibility/2006" xmlns:aink="http://schemas.microsoft.com/office/drawing/2016/ink" xmlns:am3d="http://schemas.microsoft.com/office/drawing/2017/model3d" xmlns:o="urn:schemas-microsoft-com:office:office" xmlns:oel="http://schemas.microsoft.com/office/2019/extlst" xmlns:r="http://schemas.openxmlformats.org/officeDocument/2006/relationships" xmlns:m="http://schemas.openxmlformats.org/officeDocument/2006/math" xmlns:v="urn:schemas-microsoft-com:vml" xmlns:wp14="http://schemas.microsoft.com/office/word/2010/wordprocessingDrawing" xmlns:wp="http://schemas.openxmlformats.org/drawingml/2006/wordprocessingDrawing" xmlns:w10="urn:schemas-microsoft-com:office:word" xmlns:w="http://schemas.openxmlformats.org/wordprocessingml/2006/main" xmlns:w14="http://schemas.microsoft.com/office/word/2010/wordml" xmlns:w15="http://schemas.microsoft.com/office/word/2012/wordml" xmlns:w16cex="http://schemas.microsoft.com/office/word/2018/wordml/cex" xmlns:w16cid="http://schemas.microsoft.com/office/word/2016/wordml/cid" xmlns:w16="http://schemas.microsoft.com/office/word/2018/wordml" xmlns:w16du="http://schemas.microsoft.com/office/word/2023/wordml/word16du" xmlns:w16sdtdh="http://schemas.microsoft.com/office/word/2020/wordml/sdtdatahash" xmlns:w16sdtfl="http://schemas.microsoft.com/office/word/2024/wordml/sdtformatlock" xmlns:w16se="http://schemas.microsoft.com/office/word/2015/wordml/symex" xmlns:wpg="http://schemas.microsoft.com/office/word/2010/wordprocessingGroup" xmlns:wpi="http://schemas.microsoft.com/office/word/2010/wordprocessingInk" xmlns:wne="http://schemas.microsoft.com/office/word/2006/wordml" xmlns:wps="http://schemas.microsoft.com/office/word/2010/wordprocessingShape" mc:Ignorable="w14 w15 w16se w16cid w16 w16cex w16sdtdh w16sdtfl w16du wp14">
   <w:endnote w:type="separator" w:id="-1">
     <w:p>
       <w:r>
@@ -670,7 +660,7 @@
 </file>
 
 <file path=word/footer1.xml><?xml version="1.0" encoding="utf-8"?>
-<w:ftr xmlns:wpc="http://schemas.microsoft.com/office/word/2010/wordprocessingCanvas" xmlns:cx="http://schemas.microsoft.com/office/drawing/2014/chartex" xmlns:cx1="http://schemas.microsoft.com/office/drawing/2015/9/8/chartex" xmlns:cx2="http://schemas.microsoft.com/office/drawing/2015/10/21/chartex" xmlns:cx3="http://schemas.microsoft.com/office/drawing/2016/5/9/chartex" xmlns:cx4="http://schemas.microsoft.com/office/drawing/2016/5/10/chartex" xmlns:cx5="http://schemas.microsoft.com/office/drawing/2016/5/11/chartex" xmlns:cx6="http://schemas.microsoft.com/office/drawing/2016/5/12/chartex" xmlns:cx7="http://schemas.microsoft.com/office/drawing/2016/5/13/chartex" xmlns:cx8="http://schemas.microsoft.com/office/drawing/2016/5/14/chartex" xmlns:mc="http://schemas.openxmlformats.org/markup-compatibility/2006" xmlns:aink="http://schemas.microsoft.com/office/drawing/2016/ink" xmlns:am3d="http://schemas.microsoft.com/office/drawing/2017/model3d" xmlns:o="urn:schemas-microsoft-com:office:office" xmlns:oel="http://schemas.microsoft.com/office/2019/extlst" xmlns:r="http://schemas.openxmlformats.org/officeDocument/2006/relationships" xmlns:m="http://schemas.openxmlformats.org/officeDocument/2006/math" xmlns:v="urn:schemas-microsoft-com:vml" xmlns:wp14="http://schemas.microsoft.com/office/word/2010/wordprocessingDrawing" xmlns:wp="http://schemas.openxmlformats.org/drawingml/2006/wordprocessingDrawing" xmlns:w10="urn:schemas-microsoft-com:office:word" xmlns:w="http://schemas.openxmlformats.org/wordprocessingml/2006/main" xmlns:w14="http://schemas.microsoft.com/office/word/2010/wordml" xmlns:w15="http://schemas.microsoft.com/office/word/2012/wordml" xmlns:w16cex="http://schemas.microsoft.com/office/word/2018/wordml/cex" xmlns:w16cid="http://schemas.microsoft.com/office/word/2016/wordml/cid" xmlns:w16="http://schemas.microsoft.com/office/word/2018/wordml" xmlns:w16du="http://schemas.microsoft.com/office/word/2023/wordml/word16du" xmlns:w16sdtdh="http://schemas.microsoft.com/office/word/2020/wordml/sdtdatahash" xmlns:w16se="http://schemas.microsoft.com/office/word/2015/wordml/symex" xmlns:wpg="http://schemas.microsoft.com/office/word/2010/wordprocessingGroup" xmlns:wpi="http://schemas.microsoft.com/office/word/2010/wordprocessingInk" xmlns:wne="http://schemas.microsoft.com/office/word/2006/wordml" xmlns:wps="http://schemas.microsoft.com/office/word/2010/wordprocessingShape" mc:Ignorable="w14 w15 w16se w16cid w16 w16cex w16sdtdh w16du wp14">
+<w:ftr xmlns:wpc="http://schemas.microsoft.com/office/word/2010/wordprocessingCanvas" xmlns:cx="http://schemas.microsoft.com/office/drawing/2014/chartex" xmlns:cx1="http://schemas.microsoft.com/office/drawing/2015/9/8/chartex" xmlns:cx2="http://schemas.microsoft.com/office/drawing/2015/10/21/chartex" xmlns:cx3="http://schemas.microsoft.com/office/drawing/2016/5/9/chartex" xmlns:cx4="http://schemas.microsoft.com/office/drawing/2016/5/10/chartex" xmlns:cx5="http://schemas.microsoft.com/office/drawing/2016/5/11/chartex" xmlns:cx6="http://schemas.microsoft.com/office/drawing/2016/5/12/chartex" xmlns:cx7="http://schemas.microsoft.com/office/drawing/2016/5/13/chartex" xmlns:cx8="http://schemas.microsoft.com/office/drawing/2016/5/14/chartex" xmlns:mc="http://schemas.openxmlformats.org/markup-compatibility/2006" xmlns:aink="http://schemas.microsoft.com/office/drawing/2016/ink" xmlns:am3d="http://schemas.microsoft.com/office/drawing/2017/model3d" xmlns:o="urn:schemas-microsoft-com:office:office" xmlns:oel="http://schemas.microsoft.com/office/2019/extlst" xmlns:r="http://schemas.openxmlformats.org/officeDocument/2006/relationships" xmlns:m="http://schemas.openxmlformats.org/officeDocument/2006/math" xmlns:v="urn:schemas-microsoft-com:vml" xmlns:wp14="http://schemas.microsoft.com/office/word/2010/wordprocessingDrawing" xmlns:wp="http://schemas.openxmlformats.org/drawingml/2006/wordprocessingDrawing" xmlns:w10="urn:schemas-microsoft-com:office:word" xmlns:w="http://schemas.openxmlformats.org/wordprocessingml/2006/main" xmlns:w14="http://schemas.microsoft.com/office/word/2010/wordml" xmlns:w15="http://schemas.microsoft.com/office/word/2012/wordml" xmlns:w16cex="http://schemas.microsoft.com/office/word/2018/wordml/cex" xmlns:w16cid="http://schemas.microsoft.com/office/word/2016/wordml/cid" xmlns:w16="http://schemas.microsoft.com/office/word/2018/wordml" xmlns:w16du="http://schemas.microsoft.com/office/word/2023/wordml/word16du" xmlns:w16sdtdh="http://schemas.microsoft.com/office/word/2020/wordml/sdtdatahash" xmlns:w16sdtfl="http://schemas.microsoft.com/office/word/2024/wordml/sdtformatlock" xmlns:w16se="http://schemas.microsoft.com/office/word/2015/wordml/symex" xmlns:wpg="http://schemas.microsoft.com/office/word/2010/wordprocessingGroup" xmlns:wpi="http://schemas.microsoft.com/office/word/2010/wordprocessingInk" xmlns:wne="http://schemas.microsoft.com/office/word/2006/wordml" xmlns:wps="http://schemas.microsoft.com/office/word/2010/wordprocessingShape" mc:Ignorable="w14 w15 w16se w16cid w16 w16cex w16sdtdh w16sdtfl w16du wp14">
   <w:p>
     <w:pPr>
       <w:pStyle w:val="Footer"/>
@@ -881,7 +871,7 @@
 </file>
 
 <file path=word/footnotes.xml><?xml version="1.0" encoding="utf-8"?>
-<w:footnotes xmlns:wpc="http://schemas.microsoft.com/office/word/2010/wordprocessingCanvas" xmlns:cx="http://schemas.microsoft.com/office/drawing/2014/chartex" xmlns:cx1="http://schemas.microsoft.com/office/drawing/2015/9/8/chartex" xmlns:cx2="http://schemas.microsoft.com/office/drawing/2015/10/21/chartex" xmlns:cx3="http://schemas.microsoft.com/office/drawing/2016/5/9/chartex" xmlns:cx4="http://schemas.microsoft.com/office/drawing/2016/5/10/chartex" xmlns:cx5="http://schemas.microsoft.com/office/drawing/2016/5/11/chartex" xmlns:cx6="http://schemas.microsoft.com/office/drawing/2016/5/12/chartex" xmlns:cx7="http://schemas.microsoft.com/office/drawing/2016/5/13/chartex" xmlns:cx8="http://schemas.microsoft.com/office/drawing/2016/5/14/chartex" xmlns:mc="http://schemas.openxmlformats.org/markup-compatibility/2006" xmlns:aink="http://schemas.microsoft.com/office/drawing/2016/ink" xmlns:am3d="http://schemas.microsoft.com/office/drawing/2017/model3d" xmlns:o="urn:schemas-microsoft-com:office:office" xmlns:oel="http://schemas.microsoft.com/office/2019/extlst" xmlns:r="http://schemas.openxmlformats.org/officeDocument/2006/relationships" xmlns:m="http://schemas.openxmlformats.org/officeDocument/2006/math" xmlns:v="urn:schemas-microsoft-com:vml" xmlns:wp14="http://schemas.microsoft.com/office/word/2010/wordprocessingDrawing" xmlns:wp="http://schemas.openxmlformats.org/drawingml/2006/wordprocessingDrawing" xmlns:w10="urn:schemas-microsoft-com:office:word" xmlns:w="http://schemas.openxmlformats.org/wordprocessingml/2006/main" xmlns:w14="http://schemas.microsoft.com/office/word/2010/wordml" xmlns:w15="http://schemas.microsoft.com/office/word/2012/wordml" xmlns:w16cex="http://schemas.microsoft.com/office/word/2018/wordml/cex" xmlns:w16cid="http://schemas.microsoft.com/office/word/2016/wordml/cid" xmlns:w16="http://schemas.microsoft.com/office/word/2018/wordml" xmlns:w16du="http://schemas.microsoft.com/office/word/2023/wordml/word16du" xmlns:w16sdtdh="http://schemas.microsoft.com/office/word/2020/wordml/sdtdatahash" xmlns:w16se="http://schemas.microsoft.com/office/word/2015/wordml/symex" xmlns:wpg="http://schemas.microsoft.com/office/word/2010/wordprocessingGroup" xmlns:wpi="http://schemas.microsoft.com/office/word/2010/wordprocessingInk" xmlns:wne="http://schemas.microsoft.com/office/word/2006/wordml" xmlns:wps="http://schemas.microsoft.com/office/word/2010/wordprocessingShape" mc:Ignorable="w14 w15 w16se w16cid w16 w16cex w16sdtdh w16du wp14">
+<w:footnotes xmlns:wpc="http://schemas.microsoft.com/office/word/2010/wordprocessingCanvas" xmlns:cx="http://schemas.microsoft.com/office/drawing/2014/chartex" xmlns:cx1="http://schemas.microsoft.com/office/drawing/2015/9/8/chartex" xmlns:cx2="http://schemas.microsoft.com/office/drawing/2015/10/21/chartex" xmlns:cx3="http://schemas.microsoft.com/office/drawing/2016/5/9/chartex" xmlns:cx4="http://schemas.microsoft.com/office/drawing/2016/5/10/chartex" xmlns:cx5="http://schemas.microsoft.com/office/drawing/2016/5/11/chartex" xmlns:cx6="http://schemas.microsoft.com/office/drawing/2016/5/12/chartex" xmlns:cx7="http://schemas.microsoft.com/office/drawing/2016/5/13/chartex" xmlns:cx8="http://schemas.microsoft.com/office/drawing/2016/5/14/chartex" xmlns:mc="http://schemas.openxmlformats.org/markup-compatibility/2006" xmlns:aink="http://schemas.microsoft.com/office/drawing/2016/ink" xmlns:am3d="http://schemas.microsoft.com/office/drawing/2017/model3d" xmlns:o="urn:schemas-microsoft-com:office:office" xmlns:oel="http://schemas.microsoft.com/office/2019/extlst" xmlns:r="http://schemas.openxmlformats.org/officeDocument/2006/relationships" xmlns:m="http://schemas.openxmlformats.org/officeDocument/2006/math" xmlns:v="urn:schemas-microsoft-com:vml" xmlns:wp14="http://schemas.microsoft.com/office/word/2010/wordprocessingDrawing" xmlns:wp="http://schemas.openxmlformats.org/drawingml/2006/wordprocessingDrawing" xmlns:w10="urn:schemas-microsoft-com:office:word" xmlns:w="http://schemas.openxmlformats.org/wordprocessingml/2006/main" xmlns:w14="http://schemas.microsoft.com/office/word/2010/wordml" xmlns:w15="http://schemas.microsoft.com/office/word/2012/wordml" xmlns:w16cex="http://schemas.microsoft.com/office/word/2018/wordml/cex" xmlns:w16cid="http://schemas.microsoft.com/office/word/2016/wordml/cid" xmlns:w16="http://schemas.microsoft.com/office/word/2018/wordml" xmlns:w16du="http://schemas.microsoft.com/office/word/2023/wordml/word16du" xmlns:w16sdtdh="http://schemas.microsoft.com/office/word/2020/wordml/sdtdatahash" xmlns:w16sdtfl="http://schemas.microsoft.com/office/word/2024/wordml/sdtformatlock" xmlns:w16se="http://schemas.microsoft.com/office/word/2015/wordml/symex" xmlns:wpg="http://schemas.microsoft.com/office/word/2010/wordprocessingGroup" xmlns:wpi="http://schemas.microsoft.com/office/word/2010/wordprocessingInk" xmlns:wne="http://schemas.microsoft.com/office/word/2006/wordml" xmlns:wps="http://schemas.microsoft.com/office/word/2010/wordprocessingShape" mc:Ignorable="w14 w15 w16se w16cid w16 w16cex w16sdtdh w16sdtfl w16du wp14">
   <w:footnote w:type="separator" w:id="-1">
     <w:p>
       <w:r>
@@ -998,7 +988,7 @@
 </file>
 
 <file path=word/numbering.xml><?xml version="1.0" encoding="utf-8"?>
-<w:numbering xmlns:wpc="http://schemas.microsoft.com/office/word/2010/wordprocessingCanvas" xmlns:cx="http://schemas.microsoft.com/office/drawing/2014/chartex" xmlns:cx1="http://schemas.microsoft.com/office/drawing/2015/9/8/chartex" xmlns:cx2="http://schemas.microsoft.com/office/drawing/2015/10/21/chartex" xmlns:cx3="http://schemas.microsoft.com/office/drawing/2016/5/9/chartex" xmlns:cx4="http://schemas.microsoft.com/office/drawing/2016/5/10/chartex" xmlns:cx5="http://schemas.microsoft.com/office/drawing/2016/5/11/chartex" xmlns:cx6="http://schemas.microsoft.com/office/drawing/2016/5/12/chartex" xmlns:cx7="http://schemas.microsoft.com/office/drawing/2016/5/13/chartex" xmlns:cx8="http://schemas.microsoft.com/office/drawing/2016/5/14/chartex" xmlns:mc="http://schemas.openxmlformats.org/markup-compatibility/2006" xmlns:aink="http://schemas.microsoft.com/office/drawing/2016/ink" xmlns:am3d="http://schemas.microsoft.com/office/drawing/2017/model3d" xmlns:o="urn:schemas-microsoft-com:office:office" xmlns:oel="http://schemas.microsoft.com/office/2019/extlst" xmlns:r="http://schemas.openxmlformats.org/officeDocument/2006/relationships" xmlns:m="http://schemas.openxmlformats.org/officeDocument/2006/math" xmlns:v="urn:schemas-microsoft-com:vml" xmlns:wp14="http://schemas.microsoft.com/office/word/2010/wordprocessingDrawing" xmlns:wp="http://schemas.openxmlformats.org/drawingml/2006/wordprocessingDrawing" xmlns:w10="urn:schemas-microsoft-com:office:word" xmlns:w="http://schemas.openxmlformats.org/wordprocessingml/2006/main" xmlns:w14="http://schemas.microsoft.com/office/word/2010/wordml" xmlns:w15="http://schemas.microsoft.com/office/word/2012/wordml" xmlns:w16cex="http://schemas.microsoft.com/office/word/2018/wordml/cex" xmlns:w16cid="http://schemas.microsoft.com/office/word/2016/wordml/cid" xmlns:w16="http://schemas.microsoft.com/office/word/2018/wordml" xmlns:w16du="http://schemas.microsoft.com/office/word/2023/wordml/word16du" xmlns:w16sdtdh="http://schemas.microsoft.com/office/word/2020/wordml/sdtdatahash" xmlns:w16se="http://schemas.microsoft.com/office/word/2015/wordml/symex" xmlns:wpg="http://schemas.microsoft.com/office/word/2010/wordprocessingGroup" xmlns:wpi="http://schemas.microsoft.com/office/word/2010/wordprocessingInk" xmlns:wne="http://schemas.microsoft.com/office/word/2006/wordml" xmlns:wps="http://schemas.microsoft.com/office/word/2010/wordprocessingShape" mc:Ignorable="w14 w15 w16se w16cid w16 w16cex w16sdtdh w16du wp14">
+<w:numbering xmlns:wpc="http://schemas.microsoft.com/office/word/2010/wordprocessingCanvas" xmlns:cx="http://schemas.microsoft.com/office/drawing/2014/chartex" xmlns:cx1="http://schemas.microsoft.com/office/drawing/2015/9/8/chartex" xmlns:cx2="http://schemas.microsoft.com/office/drawing/2015/10/21/chartex" xmlns:cx3="http://schemas.microsoft.com/office/drawing/2016/5/9/chartex" xmlns:cx4="http://schemas.microsoft.com/office/drawing/2016/5/10/chartex" xmlns:cx5="http://schemas.microsoft.com/office/drawing/2016/5/11/chartex" xmlns:cx6="http://schemas.microsoft.com/office/drawing/2016/5/12/chartex" xmlns:cx7="http://schemas.microsoft.com/office/drawing/2016/5/13/chartex" xmlns:cx8="http://schemas.microsoft.com/office/drawing/2016/5/14/chartex" xmlns:mc="http://schemas.openxmlformats.org/markup-compatibility/2006" xmlns:aink="http://schemas.microsoft.com/office/drawing/2016/ink" xmlns:am3d="http://schemas.microsoft.com/office/drawing/2017/model3d" xmlns:o="urn:schemas-microsoft-com:office:office" xmlns:oel="http://schemas.microsoft.com/office/2019/extlst" xmlns:r="http://schemas.openxmlformats.org/officeDocument/2006/relationships" xmlns:m="http://schemas.openxmlformats.org/officeDocument/2006/math" xmlns:v="urn:schemas-microsoft-com:vml" xmlns:wp14="http://schemas.microsoft.com/office/word/2010/wordprocessingDrawing" xmlns:wp="http://schemas.openxmlformats.org/drawingml/2006/wordprocessingDrawing" xmlns:w10="urn:schemas-microsoft-com:office:word" xmlns:w="http://schemas.openxmlformats.org/wordprocessingml/2006/main" xmlns:w14="http://schemas.microsoft.com/office/word/2010/wordml" xmlns:w15="http://schemas.microsoft.com/office/word/2012/wordml" xmlns:w16cex="http://schemas.microsoft.com/office/word/2018/wordml/cex" xmlns:w16cid="http://schemas.microsoft.com/office/word/2016/wordml/cid" xmlns:w16="http://schemas.microsoft.com/office/word/2018/wordml" xmlns:w16du="http://schemas.microsoft.com/office/word/2023/wordml/word16du" xmlns:w16sdtdh="http://schemas.microsoft.com/office/word/2020/wordml/sdtdatahash" xmlns:w16sdtfl="http://schemas.microsoft.com/office/word/2024/wordml/sdtformatlock" xmlns:w16se="http://schemas.microsoft.com/office/word/2015/wordml/symex" xmlns:wpg="http://schemas.microsoft.com/office/word/2010/wordprocessingGroup" xmlns:wpi="http://schemas.microsoft.com/office/word/2010/wordprocessingInk" xmlns:wne="http://schemas.microsoft.com/office/word/2006/wordml" xmlns:wps="http://schemas.microsoft.com/office/word/2010/wordprocessingShape" mc:Ignorable="w14 w15 w16se w16cid w16 w16cex w16sdtdh w16sdtfl w16du wp14">
   <w:abstractNum w:abstractNumId="0" w15:restartNumberingAfterBreak="0">
     <w:nsid w:val="FFFFFF80"/>
     <w:multiLevelType w:val="singleLevel"/>
@@ -5169,7 +5159,7 @@
 </file>
 
 <file path=word/styles.xml><?xml version="1.0" encoding="utf-8"?>
-<w:styles xmlns:mc="http://schemas.openxmlformats.org/markup-compatibility/2006" xmlns:r="http://schemas.openxmlformats.org/officeDocument/2006/relationships" xmlns:w="http://schemas.openxmlformats.org/wordprocessingml/2006/main" xmlns:w14="http://schemas.microsoft.com/office/word/2010/wordml" xmlns:w15="http://schemas.microsoft.com/office/word/2012/wordml" xmlns:w16cex="http://schemas.microsoft.com/office/word/2018/wordml/cex" xmlns:w16cid="http://schemas.microsoft.com/office/word/2016/wordml/cid" xmlns:w16="http://schemas.microsoft.com/office/word/2018/wordml" xmlns:w16du="http://schemas.microsoft.com/office/word/2023/wordml/word16du" xmlns:w16sdtdh="http://schemas.microsoft.com/office/word/2020/wordml/sdtdatahash" xmlns:w16se="http://schemas.microsoft.com/office/word/2015/wordml/symex" mc:Ignorable="w14 w15 w16se w16cid w16 w16cex w16sdtdh w16du">
+<w:styles xmlns:mc="http://schemas.openxmlformats.org/markup-compatibility/2006" xmlns:r="http://schemas.openxmlformats.org/officeDocument/2006/relationships" xmlns:w="http://schemas.openxmlformats.org/wordprocessingml/2006/main" xmlns:w14="http://schemas.microsoft.com/office/word/2010/wordml" xmlns:w15="http://schemas.microsoft.com/office/word/2012/wordml" xmlns:w16cex="http://schemas.microsoft.com/office/word/2018/wordml/cex" xmlns:w16cid="http://schemas.microsoft.com/office/word/2016/wordml/cid" xmlns:w16="http://schemas.microsoft.com/office/word/2018/wordml" xmlns:w16du="http://schemas.microsoft.com/office/word/2023/wordml/word16du" xmlns:w16sdtdh="http://schemas.microsoft.com/office/word/2020/wordml/sdtdatahash" xmlns:w16sdtfl="http://schemas.microsoft.com/office/word/2024/wordml/sdtformatlock" xmlns:w16se="http://schemas.microsoft.com/office/word/2015/wordml/symex" mc:Ignorable="w14 w15 w16se w16cid w16 w16cex w16sdtdh w16sdtfl w16du">
   <w:docDefaults>
     <w:rPrDefault>
       <w:rPr>

</xml_diff>

<commit_message>
added retrospective fair key terms pages
</commit_message>
<xml_diff>
--- a/fee_simple_current.docx
+++ b/fee_simple_current.docx
@@ -622,6 +622,337 @@
         </w:rPr>
         <w:t>PERSPECTIVE</w:t>
       </w:r>
+    </w:p>
+    <w:p>
+      <w:pPr>
+        <w:rPr>
+          <w:b/>
+          <w:bCs/>
+        </w:rPr>
+      </w:pPr>
+    </w:p>
+    <w:tbl>
+      <w:tblPr>
+        <w:tblW w:w="9715" w:type="dxa"/>
+        <w:tblInd w:w="5" w:type="dxa"/>
+        <w:shd w:val="pct20" w:color="auto" w:fill="auto"/>
+        <w:tblLook w:val="01E0" w:firstRow="1" w:lastRow="1" w:firstColumn="1" w:lastColumn="1" w:noHBand="0" w:noVBand="0"/>
+      </w:tblPr>
+      <w:tblGrid>
+        <w:gridCol w:w="2245"/>
+        <w:gridCol w:w="7470"/>
+      </w:tblGrid>
+      <w:tr>
+        <w:tc>
+          <w:tcPr>
+            <w:tcW w:w="2245" w:type="dxa"/>
+            <w:shd w:val="clear" w:color="auto" w:fill="auto"/>
+            <w:hideMark/>
+          </w:tcPr>
+          <w:p>
+            <w:pPr>
+              <w:tabs>
+                <w:tab w:val="center" w:pos="4680"/>
+              </w:tabs>
+              <w:spacing w:before="120" w:after="120"/>
+              <w:rPr>
+                <w:b/>
+                <w:bCs/>
+              </w:rPr>
+            </w:pPr>
+            <w:r>
+              <w:rPr>
+                <w:b/>
+                <w:bCs/>
+              </w:rPr>
+              <w:lastRenderedPageBreak/>
+              <w:t>EXPOSURE AND MARKETING TIME</w:t>
+            </w:r>
+          </w:p>
+        </w:tc>
+        <w:tc>
+          <w:tcPr>
+            <w:tcW w:w="7470" w:type="dxa"/>
+            <w:shd w:val="clear" w:color="auto" w:fill="auto"/>
+            <w:hideMark/>
+          </w:tcPr>
+          <w:p>
+            <w:pPr>
+              <w:tabs>
+                <w:tab w:val="left" w:pos="4500"/>
+              </w:tabs>
+              <w:spacing w:before="120" w:after="120" w:line="280" w:lineRule="atLeast"/>
+              <w:rPr>
+                <w:lang w:bidi="en-US"/>
+              </w:rPr>
+            </w:pPr>
+            <w:r>
+              <w:rPr>
+                <w:lang w:bidi="en-US"/>
+              </w:rPr>
+              <w:t xml:space="preserve">Exposure </w:t>
+            </w:r>
+            <w:proofErr w:type="gramStart"/>
+            <w:r>
+              <w:rPr>
+                <w:lang w:bidi="en-US"/>
+              </w:rPr>
+              <w:t>time as</w:t>
+            </w:r>
+            <w:proofErr w:type="gramEnd"/>
+            <w:r>
+              <w:rPr>
+                <w:lang w:bidi="en-US"/>
+              </w:rPr>
+              <w:t xml:space="preserve"> used in this appraisal report is defined as:</w:t>
+            </w:r>
+          </w:p>
+          <w:p>
+            <w:pPr>
+              <w:tabs>
+                <w:tab w:val="left" w:pos="4500"/>
+              </w:tabs>
+              <w:spacing w:before="120" w:after="120" w:line="280" w:lineRule="atLeast"/>
+              <w:rPr>
+                <w:i/>
+                <w:lang w:bidi="en-US"/>
+              </w:rPr>
+            </w:pPr>
+            <w:r>
+              <w:rPr>
+                <w:b/>
+                <w:lang w:bidi="en-US"/>
+              </w:rPr>
+              <w:t>Exposure time.</w:t>
+            </w:r>
+            <w:r>
+              <w:rPr>
+                <w:i/>
+                <w:lang w:bidi="en-US"/>
+              </w:rPr>
+              <w:t xml:space="preserve"> The estimated length of time the property interest being appraised would have been offered on the market prior to the hypothetical consummation of a sale at market value on the effective date of the appraisal; a retrospective estimate based on an analysis of past events assuming a competitive and open market.</w:t>
+            </w:r>
+          </w:p>
+          <w:p>
+            <w:pPr>
+              <w:tabs>
+                <w:tab w:val="left" w:pos="4500"/>
+              </w:tabs>
+              <w:spacing w:before="120" w:after="120" w:line="280" w:lineRule="atLeast"/>
+              <w:rPr>
+                <w:lang w:bidi="en-US"/>
+              </w:rPr>
+            </w:pPr>
+            <w:r>
+              <w:rPr>
+                <w:lang w:bidi="en-US"/>
+              </w:rPr>
+              <w:t xml:space="preserve">Based upon the market data from the sales of comparable properties in the </w:t>
+            </w:r>
+            <w:proofErr w:type="gramStart"/>
+            <w:r>
+              <w:rPr>
+                <w:lang w:bidi="en-US"/>
+              </w:rPr>
+              <w:t>market</w:t>
+            </w:r>
+            <w:proofErr w:type="gramEnd"/>
+            <w:r>
+              <w:rPr>
+                <w:lang w:bidi="en-US"/>
+              </w:rPr>
+              <w:t xml:space="preserve"> my conclusion of exposure time follows:</w:t>
+            </w:r>
+          </w:p>
+          <w:p>
+            <w:pPr>
+              <w:tabs>
+                <w:tab w:val="left" w:pos="4500"/>
+              </w:tabs>
+              <w:spacing w:before="120" w:after="120" w:line="280" w:lineRule="atLeast"/>
+              <w:rPr>
+                <w:lang w:bidi="en-US"/>
+              </w:rPr>
+            </w:pPr>
+            <w:r>
+              <w:rPr>
+                <w:lang w:bidi="en-US"/>
+              </w:rPr>
+              <w:t>Conclusion:</w:t>
+            </w:r>
+          </w:p>
+          <w:p>
+            <w:pPr>
+              <w:tabs>
+                <w:tab w:val="left" w:pos="3672"/>
+              </w:tabs>
+              <w:spacing w:before="120" w:after="120" w:line="280" w:lineRule="atLeast"/>
+              <w:rPr>
+                <w:lang w:bidi="en-US"/>
+              </w:rPr>
+            </w:pPr>
+            <w:r>
+              <w:rPr>
+                <w:lang w:bidi="en-US"/>
+              </w:rPr>
+              <w:t>Exposure Time</w:t>
+            </w:r>
+            <w:r>
+              <w:rPr>
+                <w:lang w:bidi="en-US"/>
+              </w:rPr>
+              <w:tab/>
+            </w:r>
+            <w:r>
+              <w:rPr>
+                <w:lang w:bidi="en-US"/>
+              </w:rPr>
+              <w:t>[ENTER TIME HERE]</w:t>
+            </w:r>
+          </w:p>
+          <w:p>
+            <w:pPr>
+              <w:tabs>
+                <w:tab w:val="left" w:pos="3672"/>
+              </w:tabs>
+              <w:spacing w:before="120" w:after="120" w:line="280" w:lineRule="atLeast"/>
+              <w:rPr>
+                <w:lang w:bidi="en-US"/>
+              </w:rPr>
+            </w:pPr>
+            <w:r>
+              <w:rPr>
+                <w:b/>
+                <w:lang w:bidi="en-US"/>
+              </w:rPr>
+              <w:t>Marketing time.</w:t>
+            </w:r>
+            <w:r>
+              <w:rPr>
+                <w:i/>
+                <w:lang w:bidi="en-US"/>
+              </w:rPr>
+              <w:t xml:space="preserve"> The time it takes an interest in real property to sell on the market </w:t>
+            </w:r>
+            <w:proofErr w:type="gramStart"/>
+            <w:r>
+              <w:rPr>
+                <w:i/>
+                <w:lang w:bidi="en-US"/>
+              </w:rPr>
+              <w:t>subsequent to</w:t>
+            </w:r>
+            <w:proofErr w:type="gramEnd"/>
+            <w:r>
+              <w:rPr>
+                <w:i/>
+                <w:lang w:bidi="en-US"/>
+              </w:rPr>
+              <w:t xml:space="preserve"> the date of appraisal</w:t>
+            </w:r>
+            <w:r>
+              <w:rPr>
+                <w:i/>
+                <w:lang w:bidi="en-US"/>
+              </w:rPr>
+              <w:t>.</w:t>
+            </w:r>
+          </w:p>
+          <w:p>
+            <w:pPr>
+              <w:tabs>
+                <w:tab w:val="left" w:pos="4500"/>
+              </w:tabs>
+              <w:spacing w:before="120" w:after="120" w:line="280" w:lineRule="atLeast"/>
+              <w:rPr>
+                <w:lang w:bidi="en-US"/>
+              </w:rPr>
+            </w:pPr>
+            <w:r>
+              <w:rPr>
+                <w:lang w:bidi="en-US"/>
+              </w:rPr>
+              <w:t xml:space="preserve">Based upon the market data from the sales of comparable properties in the </w:t>
+            </w:r>
+            <w:proofErr w:type="gramStart"/>
+            <w:r>
+              <w:rPr>
+                <w:lang w:bidi="en-US"/>
+              </w:rPr>
+              <w:t>market</w:t>
+            </w:r>
+            <w:proofErr w:type="gramEnd"/>
+            <w:r>
+              <w:rPr>
+                <w:lang w:bidi="en-US"/>
+              </w:rPr>
+              <w:t xml:space="preserve"> my conclusion of exposure time follows:</w:t>
+            </w:r>
+          </w:p>
+          <w:p>
+            <w:pPr>
+              <w:tabs>
+                <w:tab w:val="left" w:pos="4500"/>
+              </w:tabs>
+              <w:spacing w:before="120"/>
+              <w:rPr>
+                <w:lang w:bidi="en-US"/>
+              </w:rPr>
+            </w:pPr>
+            <w:r>
+              <w:rPr>
+                <w:lang w:bidi="en-US"/>
+              </w:rPr>
+              <w:t>Conclusion:</w:t>
+            </w:r>
+          </w:p>
+          <w:p>
+            <w:pPr>
+              <w:tabs>
+                <w:tab w:val="left" w:pos="3672"/>
+              </w:tabs>
+              <w:spacing w:before="120" w:after="120" w:line="280" w:lineRule="atLeast"/>
+              <w:rPr>
+                <w:lang w:bidi="en-US"/>
+              </w:rPr>
+            </w:pPr>
+            <w:r>
+              <w:rPr>
+                <w:lang w:bidi="en-US"/>
+              </w:rPr>
+              <w:t>Marketing Time</w:t>
+            </w:r>
+            <w:r>
+              <w:rPr>
+                <w:lang w:bidi="en-US"/>
+              </w:rPr>
+              <w:tab/>
+            </w:r>
+            <w:r>
+              <w:rPr>
+                <w:lang w:bidi="en-US"/>
+              </w:rPr>
+              <w:t>[ENTER TIME HERE]</w:t>
+            </w:r>
+          </w:p>
+          <w:p>
+            <w:pPr>
+              <w:tabs>
+                <w:tab w:val="left" w:pos="3672"/>
+              </w:tabs>
+              <w:spacing w:before="120" w:after="120" w:line="280" w:lineRule="atLeast"/>
+            </w:pPr>
+          </w:p>
+        </w:tc>
+      </w:tr>
+    </w:tbl>
+    <w:p>
+      <w:pPr>
+        <w:rPr>
+          <w:b/>
+          <w:bCs/>
+        </w:rPr>
+      </w:pPr>
     </w:p>
     <w:sectPr>
       <w:footerReference w:type="default" r:id="rId8"/>

</xml_diff>

<commit_message>
updated year in source for key terms pages
</commit_message>
<xml_diff>
--- a/fee_simple_current.docx
+++ b/fee_simple_current.docx
@@ -141,21 +141,7 @@
               <w:rPr>
                 <w:bCs/>
               </w:rPr>
-              <w:t>(</w:t>
-            </w:r>
-            <w:proofErr w:type="spellStart"/>
-            <w:r>
-              <w:rPr>
-                <w:bCs/>
-              </w:rPr>
-              <w:t>i</w:t>
-            </w:r>
-            <w:proofErr w:type="spellEnd"/>
-            <w:r>
-              <w:rPr>
-                <w:bCs/>
-              </w:rPr>
-              <w:t>) state the identity of the client and any intended users, by name or type;</w:t>
+              <w:t>(i) state the identity of the client and any intended users, by name or type;</w:t>
             </w:r>
             <w:r>
               <w:rPr>
@@ -531,35 +517,7 @@
               <w:rPr>
                 <w:bCs/>
               </w:rPr>
-              <w:t xml:space="preserve">The most probable price which a property should bring </w:t>
-            </w:r>
-            <w:proofErr w:type="gramStart"/>
-            <w:r>
-              <w:rPr>
-                <w:bCs/>
-              </w:rPr>
-              <w:t>in</w:t>
-            </w:r>
-            <w:proofErr w:type="gramEnd"/>
-            <w:r>
-              <w:rPr>
-                <w:bCs/>
-              </w:rPr>
-              <w:t xml:space="preserve"> a competitive and open market.  Conditions </w:t>
-            </w:r>
-            <w:proofErr w:type="gramStart"/>
-            <w:r>
-              <w:rPr>
-                <w:bCs/>
-              </w:rPr>
-              <w:t>requisite to</w:t>
-            </w:r>
-            <w:proofErr w:type="gramEnd"/>
-            <w:r>
-              <w:rPr>
-                <w:bCs/>
-              </w:rPr>
-              <w:t xml:space="preserve"> a fair sale, the buyer and seller each acting prudently, knowledgeably, and assuming the price is not affected by undue stimulus.  Implicit in this definition is the consummation of a sale  whereby: 1) Buyer and seller are typically motivated; (2) Both parties are well informed or well advised, and acting in what they consider their own best interests; (3) A reasonable time is allowed for exposure in the open market; (4) Payment is made in terms of cash in U.S. dollars or in terms of financial arrangement comparable thereto; and, (5) The price represents the normal consideration for the property sold unaffected by special or creative financing or sales concessions granted by anyone associated with the sale.</w:t>
+              <w:t>The most probable price which a property should bring in a competitive and open market.  Conditions requisite to a fair sale, the buyer and seller each acting prudently, knowledgeably, and assuming the price is not affected by undue stimulus.  Implicit in this definition is the consummation of a sale  whereby: 1) Buyer and seller are typically motivated; (2) Both parties are well informed or well advised, and acting in what they consider their own best interests; (3) A reasonable time is allowed for exposure in the open market; (4) Payment is made in terms of cash in U.S. dollars or in terms of financial arrangement comparable thereto; and, (5) The price represents the normal consideration for the property sold unaffected by special or creative financing or sales concessions granted by anyone associated with the sale.</w:t>
             </w:r>
             <w:r>
               <w:rPr>
@@ -690,21 +648,7 @@
               <w:rPr>
                 <w:lang w:bidi="en-US"/>
               </w:rPr>
-              <w:t xml:space="preserve">Exposure </w:t>
-            </w:r>
-            <w:proofErr w:type="gramStart"/>
-            <w:r>
-              <w:rPr>
-                <w:lang w:bidi="en-US"/>
-              </w:rPr>
-              <w:t>time as</w:t>
-            </w:r>
-            <w:proofErr w:type="gramEnd"/>
-            <w:r>
-              <w:rPr>
-                <w:lang w:bidi="en-US"/>
-              </w:rPr>
-              <w:t xml:space="preserve"> used in this appraisal report is defined as:</w:t>
+              <w:t>Exposure time as used in this appraisal report is defined as:</w:t>
             </w:r>
           </w:p>
           <w:p>
@@ -747,21 +691,7 @@
               <w:rPr>
                 <w:lang w:bidi="en-US"/>
               </w:rPr>
-              <w:t xml:space="preserve">Based upon the market data from the sales of comparable properties in the </w:t>
-            </w:r>
-            <w:proofErr w:type="gramStart"/>
-            <w:r>
-              <w:rPr>
-                <w:lang w:bidi="en-US"/>
-              </w:rPr>
-              <w:t>market</w:t>
-            </w:r>
-            <w:proofErr w:type="gramEnd"/>
-            <w:r>
-              <w:rPr>
-                <w:lang w:bidi="en-US"/>
-              </w:rPr>
-              <w:t xml:space="preserve"> my conclusion of exposure time follows:</w:t>
+              <w:t>Based upon the market data from the sales of comparable properties in the market my conclusion of exposure time follows:</w:t>
             </w:r>
           </w:p>
           <w:p>
@@ -832,23 +762,7 @@
                 <w:i/>
                 <w:lang w:bidi="en-US"/>
               </w:rPr>
-              <w:t xml:space="preserve"> The time it takes an interest in real property to sell on the market </w:t>
-            </w:r>
-            <w:proofErr w:type="gramStart"/>
-            <w:r>
-              <w:rPr>
-                <w:i/>
-                <w:lang w:bidi="en-US"/>
-              </w:rPr>
-              <w:t>subsequent to</w:t>
-            </w:r>
-            <w:proofErr w:type="gramEnd"/>
-            <w:r>
-              <w:rPr>
-                <w:i/>
-                <w:lang w:bidi="en-US"/>
-              </w:rPr>
-              <w:t xml:space="preserve"> the date of appraisal</w:t>
+              <w:t xml:space="preserve"> The time it takes an interest in real property to sell on the market subsequent to the date of appraisal</w:t>
             </w:r>
             <w:r>
               <w:rPr>
@@ -872,21 +786,7 @@
               <w:rPr>
                 <w:lang w:bidi="en-US"/>
               </w:rPr>
-              <w:t xml:space="preserve">Based upon the market data from the sales of comparable properties in the </w:t>
-            </w:r>
-            <w:proofErr w:type="gramStart"/>
-            <w:r>
-              <w:rPr>
-                <w:lang w:bidi="en-US"/>
-              </w:rPr>
-              <w:t>market</w:t>
-            </w:r>
-            <w:proofErr w:type="gramEnd"/>
-            <w:r>
-              <w:rPr>
-                <w:lang w:bidi="en-US"/>
-              </w:rPr>
-              <w:t xml:space="preserve"> my conclusion of exposure time follows:</w:t>
+              <w:t>Based upon the market data from the sales of comparable properties in the market my conclusion of exposure time follows:</w:t>
             </w:r>
           </w:p>
           <w:p>
@@ -1240,13 +1140,26 @@
           <w:sz w:val="16"/>
           <w:szCs w:val="16"/>
         </w:rPr>
-        <w:t xml:space="preserve"> Source:  </w:t>
+        <w:t xml:space="preserve"> </w:t>
       </w:r>
       <w:r>
         <w:rPr>
           <w:sz w:val="16"/>
           <w:szCs w:val="16"/>
-          <w:u w:val="single"/>
+        </w:rPr>
+        <w:t>Source:</w:t>
+      </w:r>
+      <w:r>
+        <w:rPr>
+          <w:sz w:val="16"/>
+          <w:szCs w:val="16"/>
+        </w:rPr>
+        <w:t xml:space="preserve"> </w:t>
+      </w:r>
+      <w:r>
+        <w:rPr>
+          <w:sz w:val="16"/>
+          <w:szCs w:val="16"/>
         </w:rPr>
         <w:t>The Dictionary of Real Estate Appraisal</w:t>
       </w:r>
@@ -1255,28 +1168,22 @@
           <w:sz w:val="16"/>
           <w:szCs w:val="16"/>
         </w:rPr>
-        <w:t xml:space="preserve">, Appraisal Institute, </w:t>
+        <w:t>; 7</w:t>
+      </w:r>
+      <w:r>
+        <w:rPr>
+          <w:sz w:val="16"/>
+          <w:szCs w:val="16"/>
+          <w:vertAlign w:val="superscript"/>
+        </w:rPr>
+        <w:t>th</w:t>
       </w:r>
       <w:r>
         <w:rPr>
           <w:sz w:val="16"/>
           <w:szCs w:val="16"/>
         </w:rPr>
-        <w:t>Sixth</w:t>
-      </w:r>
-      <w:r>
-        <w:rPr>
-          <w:sz w:val="16"/>
-          <w:szCs w:val="16"/>
-        </w:rPr>
-        <w:t xml:space="preserve"> Edition, 20</w:t>
-      </w:r>
-      <w:r>
-        <w:rPr>
-          <w:sz w:val="16"/>
-          <w:szCs w:val="16"/>
-        </w:rPr>
-        <w:t>15</w:t>
+        <w:t xml:space="preserve"> Edition; 2022</w:t>
       </w:r>
     </w:p>
   </w:footnote>

</xml_diff>

<commit_message>
changed header format of fee simple current file
</commit_message>
<xml_diff>
--- a/fee_simple_current.docx
+++ b/fee_simple_current.docx
@@ -2,10 +2,39 @@
 <file path=word/document.xml><?xml version="1.0" encoding="utf-8"?>
 <w:document xmlns:wpc="http://schemas.microsoft.com/office/word/2010/wordprocessingCanvas" xmlns:cx="http://schemas.microsoft.com/office/drawing/2014/chartex" xmlns:cx1="http://schemas.microsoft.com/office/drawing/2015/9/8/chartex" xmlns:cx2="http://schemas.microsoft.com/office/drawing/2015/10/21/chartex" xmlns:cx3="http://schemas.microsoft.com/office/drawing/2016/5/9/chartex" xmlns:cx4="http://schemas.microsoft.com/office/drawing/2016/5/10/chartex" xmlns:cx5="http://schemas.microsoft.com/office/drawing/2016/5/11/chartex" xmlns:cx6="http://schemas.microsoft.com/office/drawing/2016/5/12/chartex" xmlns:cx7="http://schemas.microsoft.com/office/drawing/2016/5/13/chartex" xmlns:cx8="http://schemas.microsoft.com/office/drawing/2016/5/14/chartex" xmlns:mc="http://schemas.openxmlformats.org/markup-compatibility/2006" xmlns:aink="http://schemas.microsoft.com/office/drawing/2016/ink" xmlns:am3d="http://schemas.microsoft.com/office/drawing/2017/model3d" xmlns:o="urn:schemas-microsoft-com:office:office" xmlns:oel="http://schemas.microsoft.com/office/2019/extlst" xmlns:r="http://schemas.openxmlformats.org/officeDocument/2006/relationships" xmlns:m="http://schemas.openxmlformats.org/officeDocument/2006/math" xmlns:v="urn:schemas-microsoft-com:vml" xmlns:wp14="http://schemas.microsoft.com/office/word/2010/wordprocessingDrawing" xmlns:wp="http://schemas.openxmlformats.org/drawingml/2006/wordprocessingDrawing" xmlns:w10="urn:schemas-microsoft-com:office:word" xmlns:w="http://schemas.openxmlformats.org/wordprocessingml/2006/main" xmlns:w14="http://schemas.microsoft.com/office/word/2010/wordml" xmlns:w15="http://schemas.microsoft.com/office/word/2012/wordml" xmlns:w16cex="http://schemas.microsoft.com/office/word/2018/wordml/cex" xmlns:w16cid="http://schemas.microsoft.com/office/word/2016/wordml/cid" xmlns:w16="http://schemas.microsoft.com/office/word/2018/wordml" xmlns:w16du="http://schemas.microsoft.com/office/word/2023/wordml/word16du" xmlns:w16sdtdh="http://schemas.microsoft.com/office/word/2020/wordml/sdtdatahash" xmlns:w16sdtfl="http://schemas.microsoft.com/office/word/2024/wordml/sdtformatlock" xmlns:w16se="http://schemas.microsoft.com/office/word/2015/wordml/symex" xmlns:wpg="http://schemas.microsoft.com/office/word/2010/wordprocessingGroup" xmlns:wpi="http://schemas.microsoft.com/office/word/2010/wordprocessingInk" xmlns:wne="http://schemas.microsoft.com/office/word/2006/wordml" xmlns:wps="http://schemas.microsoft.com/office/word/2010/wordprocessingShape" mc:Ignorable="w14 w15 w16se w16cid w16 w16cex w16sdtdh w16sdtfl w16du wp14">
   <w:body>
+    <w:p>
+      <w:pPr>
+        <w:pStyle w:val="Heading1"/>
+        <w:pBdr>
+          <w:top w:val="single" w:sz="4" w:space="1" w:color="auto"/>
+          <w:left w:val="single" w:sz="4" w:space="4" w:color="auto"/>
+          <w:bottom w:val="single" w:sz="4" w:space="1" w:color="auto"/>
+          <w:right w:val="single" w:sz="4" w:space="4" w:color="auto"/>
+          <w:between w:val="single" w:sz="4" w:space="1" w:color="auto"/>
+          <w:bar w:val="single" w:sz="4" w:color="auto"/>
+        </w:pBdr>
+        <w:shd w:val="clear" w:color="auto" w:fill="A6A6A6"/>
+        <w:spacing w:before="0" w:after="0"/>
+        <w:jc w:val="center"/>
+        <w:rPr>
+          <w:rFonts w:ascii="Times New Roman" w:hAnsi="Times New Roman"/>
+          <w:sz w:val="28"/>
+        </w:rPr>
+      </w:pPr>
+      <w:bookmarkStart w:id="0" w:name="_Toc197508340"/>
+      <w:r>
+        <w:rPr>
+          <w:rFonts w:ascii="Times New Roman" w:hAnsi="Times New Roman"/>
+          <w:sz w:val="28"/>
+        </w:rPr>
+        <w:t>KEY TERMS FOR THIS APPRAISAL REPORT</w:t>
+      </w:r>
+      <w:bookmarkEnd w:id="0"/>
+    </w:p>
     <w:tbl>
       <w:tblPr>
         <w:tblW w:w="9715" w:type="dxa"/>
-        <w:tblInd w:w="5" w:type="dxa"/>
+        <w:tblInd w:w="10" w:type="dxa"/>
         <w:shd w:val="pct20" w:color="auto" w:fill="auto"/>
         <w:tblLook w:val="01E0" w:firstRow="1" w:lastRow="1" w:firstColumn="1" w:lastColumn="1" w:noHBand="0" w:noVBand="0"/>
       </w:tblPr>
@@ -16,47 +45,276 @@
       <w:tr>
         <w:tc>
           <w:tcPr>
-            <w:tcW w:w="9715" w:type="dxa"/>
-            <w:gridSpan w:val="2"/>
-            <w:tcBorders>
-              <w:top w:val="single" w:sz="4" w:space="0" w:color="auto"/>
-              <w:left w:val="single" w:sz="4" w:space="0" w:color="auto"/>
-              <w:bottom w:val="single" w:sz="4" w:space="0" w:color="auto"/>
-              <w:right w:val="single" w:sz="4" w:space="0" w:color="auto"/>
-            </w:tcBorders>
-            <w:shd w:val="clear" w:color="auto" w:fill="A6A6A6" w:themeFill="background1" w:themeFillShade="A6"/>
+            <w:tcW w:w="2245" w:type="dxa"/>
           </w:tcPr>
           <w:p>
             <w:pPr>
-              <w:pStyle w:val="Heading1"/>
-              <w:spacing w:before="0" w:after="0"/>
-              <w:jc w:val="center"/>
-              <w:rPr>
-                <w:rFonts w:ascii="Times New Roman" w:hAnsi="Times New Roman" w:cs="Times New Roman"/>
-                <w:sz w:val="28"/>
-                <w:szCs w:val="28"/>
+              <w:tabs>
+                <w:tab w:val="center" w:pos="4680"/>
+              </w:tabs>
+              <w:spacing w:before="120" w:after="120"/>
+              <w:rPr>
+                <w:b/>
+                <w:bCs/>
+                <w:highlight w:val="yellow"/>
               </w:rPr>
             </w:pPr>
             <w:r>
-              <w:br w:type="page"/>
-            </w:r>
-            <w:r>
-              <w:rPr>
-                <w:rFonts w:ascii="Times New Roman" w:hAnsi="Times New Roman" w:cs="Times New Roman"/>
-                <w:sz w:val="28"/>
-                <w:szCs w:val="28"/>
-                <w:shd w:val="clear" w:color="auto" w:fill="A6A6A6" w:themeFill="background1" w:themeFillShade="A6"/>
-              </w:rPr>
-              <w:t xml:space="preserve">KEY TERMS FOR THIS APPRAISAL </w:t>
-            </w:r>
-            <w:r>
-              <w:rPr>
-                <w:rFonts w:ascii="Times New Roman" w:hAnsi="Times New Roman" w:cs="Times New Roman"/>
-                <w:sz w:val="28"/>
-                <w:szCs w:val="28"/>
-                <w:shd w:val="clear" w:color="auto" w:fill="A6A6A6" w:themeFill="background1" w:themeFillShade="A6"/>
-              </w:rPr>
-              <w:t>REPORT</w:t>
+              <w:rPr>
+                <w:b/>
+                <w:bCs/>
+              </w:rPr>
+              <w:t>APPRAISAL REPORT</w:t>
+            </w:r>
+          </w:p>
+        </w:tc>
+        <w:tc>
+          <w:tcPr>
+            <w:tcW w:w="7470" w:type="dxa"/>
+          </w:tcPr>
+          <w:p>
+            <w:pPr>
+              <w:widowControl/>
+              <w:spacing w:before="120"/>
+              <w:rPr>
+                <w:bCs/>
+              </w:rPr>
+            </w:pPr>
+            <w:r>
+              <w:rPr>
+                <w:bCs/>
+              </w:rPr>
+              <w:t>The content of an Appraisal Report must be consistent with the intended</w:t>
+            </w:r>
+            <w:r>
+              <w:t xml:space="preserve"> </w:t>
+            </w:r>
+            <w:r>
+              <w:rPr>
+                <w:bCs/>
+              </w:rPr>
+              <w:t>use of the appraisal</w:t>
+            </w:r>
+            <w:r>
+              <w:t xml:space="preserve"> </w:t>
+            </w:r>
+            <w:r>
+              <w:rPr>
+                <w:bCs/>
+              </w:rPr>
+              <w:t>and, at a minimum:</w:t>
+            </w:r>
+            <w:r>
+              <w:rPr>
+                <w:bCs/>
+              </w:rPr>
+              <w:t xml:space="preserve"> </w:t>
+            </w:r>
+            <w:r>
+              <w:rPr>
+                <w:bCs/>
+              </w:rPr>
+              <w:t>(</w:t>
+            </w:r>
+            <w:proofErr w:type="spellStart"/>
+            <w:r>
+              <w:rPr>
+                <w:bCs/>
+              </w:rPr>
+              <w:t>i</w:t>
+            </w:r>
+            <w:proofErr w:type="spellEnd"/>
+            <w:r>
+              <w:rPr>
+                <w:bCs/>
+              </w:rPr>
+              <w:t>) state the identity of the client and any intended users, by name or type;</w:t>
+            </w:r>
+            <w:r>
+              <w:rPr>
+                <w:bCs/>
+              </w:rPr>
+              <w:t xml:space="preserve"> </w:t>
+            </w:r>
+            <w:r>
+              <w:rPr>
+                <w:bCs/>
+              </w:rPr>
+              <w:t>(ii) state the intended use of the appraisal;</w:t>
+            </w:r>
+            <w:r>
+              <w:rPr>
+                <w:bCs/>
+              </w:rPr>
+              <w:t xml:space="preserve"> </w:t>
+            </w:r>
+            <w:r>
+              <w:rPr>
+                <w:bCs/>
+              </w:rPr>
+              <w:t>(iii) summarize information sufficient to identify the real estate involved in the appraisal,</w:t>
+            </w:r>
+            <w:r>
+              <w:t xml:space="preserve"> </w:t>
+            </w:r>
+            <w:r>
+              <w:rPr>
+                <w:bCs/>
+              </w:rPr>
+              <w:t>including the physical, legal, and economic property characteristics relevant to the assignment;</w:t>
+            </w:r>
+            <w:r>
+              <w:rPr>
+                <w:bCs/>
+              </w:rPr>
+              <w:t xml:space="preserve"> </w:t>
+            </w:r>
+            <w:r>
+              <w:rPr>
+                <w:bCs/>
+              </w:rPr>
+              <w:t>(iv) state the real property interest appraised;</w:t>
+            </w:r>
+            <w:r>
+              <w:rPr>
+                <w:bCs/>
+              </w:rPr>
+              <w:t xml:space="preserve"> </w:t>
+            </w:r>
+            <w:r>
+              <w:rPr>
+                <w:bCs/>
+              </w:rPr>
+              <w:t>(v) state the type and definition of value and cite the source of the definition;</w:t>
+            </w:r>
+            <w:r>
+              <w:rPr>
+                <w:bCs/>
+              </w:rPr>
+              <w:t xml:space="preserve"> </w:t>
+            </w:r>
+            <w:r>
+              <w:rPr>
+                <w:bCs/>
+              </w:rPr>
+              <w:t>(vi) state the effective date of the appraisal and the date of the report;</w:t>
+            </w:r>
+            <w:r>
+              <w:rPr>
+                <w:bCs/>
+              </w:rPr>
+              <w:t xml:space="preserve"> </w:t>
+            </w:r>
+            <w:r>
+              <w:rPr>
+                <w:bCs/>
+              </w:rPr>
+              <w:t>(vii) summarize the scope of work used to develop the appraisal;</w:t>
+            </w:r>
+            <w:r>
+              <w:rPr>
+                <w:bCs/>
+              </w:rPr>
+              <w:t xml:space="preserve"> </w:t>
+            </w:r>
+            <w:r>
+              <w:rPr>
+                <w:bCs/>
+              </w:rPr>
+              <w:t>(viii) summarize the information analyzed, the appraisal methods and techniques employed,</w:t>
+            </w:r>
+            <w:r>
+              <w:t xml:space="preserve"> </w:t>
+            </w:r>
+            <w:r>
+              <w:rPr>
+                <w:bCs/>
+              </w:rPr>
+              <w:t>and the reasoning that supports the analyses, opinions, and conclusions; exclusion of the sales comparison approach, cost approach, or income approach must be explained;</w:t>
+            </w:r>
+            <w:r>
+              <w:rPr>
+                <w:bCs/>
+              </w:rPr>
+              <w:t xml:space="preserve"> </w:t>
+            </w:r>
+            <w:r>
+              <w:rPr>
+                <w:bCs/>
+              </w:rPr>
+              <w:t>(ix) state the use of the real estate existing as of the date of value and the use of the real estate reflected in the appraisal;</w:t>
+            </w:r>
+            <w:r>
+              <w:rPr>
+                <w:bCs/>
+              </w:rPr>
+              <w:t xml:space="preserve"> </w:t>
+            </w:r>
+            <w:r>
+              <w:rPr>
+                <w:bCs/>
+              </w:rPr>
+              <w:t>(x) when an opinion of highest and best use was developed by the appraiser, summarize the</w:t>
+            </w:r>
+            <w:r>
+              <w:t xml:space="preserve"> </w:t>
+            </w:r>
+            <w:r>
+              <w:rPr>
+                <w:bCs/>
+              </w:rPr>
+              <w:t>support and rationale for that opinion;</w:t>
+            </w:r>
+            <w:r>
+              <w:rPr>
+                <w:bCs/>
+              </w:rPr>
+              <w:t xml:space="preserve"> </w:t>
+            </w:r>
+            <w:r>
+              <w:rPr>
+                <w:bCs/>
+              </w:rPr>
+              <w:t>(xi) clearly and conspicuously:</w:t>
+            </w:r>
+          </w:p>
+          <w:p>
+            <w:pPr>
+              <w:widowControl/>
+              <w:rPr>
+                <w:b/>
+                <w:bCs/>
+              </w:rPr>
+            </w:pPr>
+            <w:r>
+              <w:rPr>
+                <w:bCs/>
+              </w:rPr>
+              <w:t>state all extraordinary assumptions and hypothetical conditions; and</w:t>
+            </w:r>
+            <w:r>
+              <w:rPr>
+                <w:bCs/>
+              </w:rPr>
+              <w:t xml:space="preserve"> </w:t>
+            </w:r>
+            <w:r>
+              <w:rPr>
+                <w:bCs/>
+              </w:rPr>
+              <w:t>state that their use might have affected the assignment results; and</w:t>
+            </w:r>
+            <w:r>
+              <w:rPr>
+                <w:bCs/>
+              </w:rPr>
+              <w:t xml:space="preserve"> </w:t>
+            </w:r>
+            <w:r>
+              <w:rPr>
+                <w:bCs/>
+              </w:rPr>
+              <w:t>(xii) include a signed certification in accordance with Standards Rule 2-3.</w:t>
             </w:r>
           </w:p>
         </w:tc>
@@ -65,10 +323,6 @@
         <w:tc>
           <w:tcPr>
             <w:tcW w:w="2245" w:type="dxa"/>
-            <w:tcBorders>
-              <w:top w:val="single" w:sz="4" w:space="0" w:color="auto"/>
-            </w:tcBorders>
-            <w:shd w:val="clear" w:color="auto" w:fill="auto"/>
           </w:tcPr>
           <w:p>
             <w:pPr>
@@ -79,7 +333,6 @@
               <w:rPr>
                 <w:b/>
                 <w:bCs/>
-                <w:highlight w:val="yellow"/>
               </w:rPr>
             </w:pPr>
             <w:r>
@@ -87,17 +340,13 @@
                 <w:b/>
                 <w:bCs/>
               </w:rPr>
-              <w:t>APPRAISAL REPORT</w:t>
+              <w:t>PURPOSE OF THE APPRAISAL</w:t>
             </w:r>
           </w:p>
         </w:tc>
         <w:tc>
           <w:tcPr>
             <w:tcW w:w="7470" w:type="dxa"/>
-            <w:tcBorders>
-              <w:top w:val="single" w:sz="4" w:space="0" w:color="auto"/>
-            </w:tcBorders>
-            <w:shd w:val="clear" w:color="auto" w:fill="auto"/>
           </w:tcPr>
           <w:p>
             <w:pPr>
@@ -111,223 +360,19 @@
               <w:rPr>
                 <w:bCs/>
               </w:rPr>
-              <w:t>The content of an Appraisal Report must be consistent with the intended</w:t>
-            </w:r>
-            <w:r>
-              <w:t xml:space="preserve"> </w:t>
+              <w:t xml:space="preserve">The purpose of this appraisal assignment is to provide a supportable opinion of the market value of the </w:t>
             </w:r>
             <w:r>
               <w:rPr>
                 <w:bCs/>
               </w:rPr>
-              <w:t>use of the appraisal</w:t>
-            </w:r>
-            <w:r>
-              <w:t xml:space="preserve"> </w:t>
+              <w:t>Fee Simple</w:t>
             </w:r>
             <w:r>
               <w:rPr>
                 <w:bCs/>
               </w:rPr>
-              <w:t>and, at a minimum:</w:t>
-            </w:r>
-            <w:r>
-              <w:rPr>
-                <w:bCs/>
-              </w:rPr>
-              <w:t xml:space="preserve"> </w:t>
-            </w:r>
-            <w:r>
-              <w:rPr>
-                <w:bCs/>
-              </w:rPr>
-              <w:t>(i) state the identity of the client and any intended users, by name or type;</w:t>
-            </w:r>
-            <w:r>
-              <w:rPr>
-                <w:bCs/>
-              </w:rPr>
-              <w:t xml:space="preserve"> </w:t>
-            </w:r>
-            <w:r>
-              <w:rPr>
-                <w:bCs/>
-              </w:rPr>
-              <w:t>(ii) state the intended use of the appraisal;</w:t>
-            </w:r>
-            <w:r>
-              <w:rPr>
-                <w:bCs/>
-              </w:rPr>
-              <w:t xml:space="preserve"> </w:t>
-            </w:r>
-            <w:r>
-              <w:rPr>
-                <w:bCs/>
-              </w:rPr>
-              <w:t>(iii) summarize information sufficient to identify the real estate involved in the appraisal,</w:t>
-            </w:r>
-            <w:r>
-              <w:t xml:space="preserve"> </w:t>
-            </w:r>
-            <w:r>
-              <w:rPr>
-                <w:bCs/>
-              </w:rPr>
-              <w:t>including the physical, legal, and economic property characteristics relevant to the assignment;</w:t>
-            </w:r>
-            <w:r>
-              <w:rPr>
-                <w:bCs/>
-              </w:rPr>
-              <w:t xml:space="preserve"> </w:t>
-            </w:r>
-            <w:r>
-              <w:rPr>
-                <w:bCs/>
-              </w:rPr>
-              <w:t>(iv) state the real property interest appraised;</w:t>
-            </w:r>
-            <w:r>
-              <w:rPr>
-                <w:bCs/>
-              </w:rPr>
-              <w:t xml:space="preserve"> </w:t>
-            </w:r>
-            <w:r>
-              <w:rPr>
-                <w:bCs/>
-              </w:rPr>
-              <w:t>(v) state the type and definition of value and cite the source of the definition;</w:t>
-            </w:r>
-            <w:r>
-              <w:rPr>
-                <w:bCs/>
-              </w:rPr>
-              <w:t xml:space="preserve"> </w:t>
-            </w:r>
-            <w:r>
-              <w:rPr>
-                <w:bCs/>
-              </w:rPr>
-              <w:t>(vi) state the effective date of the appraisal and the date of the report;</w:t>
-            </w:r>
-            <w:r>
-              <w:rPr>
-                <w:bCs/>
-              </w:rPr>
-              <w:t xml:space="preserve"> </w:t>
-            </w:r>
-            <w:r>
-              <w:rPr>
-                <w:bCs/>
-              </w:rPr>
-              <w:t>(vii) summarize the scope of work used to develop the appraisal;</w:t>
-            </w:r>
-            <w:r>
-              <w:rPr>
-                <w:bCs/>
-              </w:rPr>
-              <w:t xml:space="preserve"> </w:t>
-            </w:r>
-            <w:r>
-              <w:rPr>
-                <w:bCs/>
-              </w:rPr>
-              <w:t>(viii) summarize the information analyzed, the appraisal methods and techniques employed,</w:t>
-            </w:r>
-            <w:r>
-              <w:t xml:space="preserve"> </w:t>
-            </w:r>
-            <w:r>
-              <w:rPr>
-                <w:bCs/>
-              </w:rPr>
-              <w:t>and the reasoning that supports the analyses, opinions, and conclusions; exclusion of the sales comparison approach, cost approach, or income approach must be explained;</w:t>
-            </w:r>
-            <w:r>
-              <w:rPr>
-                <w:bCs/>
-              </w:rPr>
-              <w:t xml:space="preserve"> </w:t>
-            </w:r>
-            <w:r>
-              <w:rPr>
-                <w:bCs/>
-              </w:rPr>
-              <w:t>(ix) state the use of the real estate existing as of the date of value and the use of the real estate reflected in the appraisal;</w:t>
-            </w:r>
-            <w:r>
-              <w:rPr>
-                <w:bCs/>
-              </w:rPr>
-              <w:t xml:space="preserve"> </w:t>
-            </w:r>
-            <w:r>
-              <w:rPr>
-                <w:bCs/>
-              </w:rPr>
-              <w:t>(x) when an opinion of highest and best use was developed by the appraiser, summarize the</w:t>
-            </w:r>
-            <w:r>
-              <w:t xml:space="preserve"> </w:t>
-            </w:r>
-            <w:r>
-              <w:rPr>
-                <w:bCs/>
-              </w:rPr>
-              <w:t>support and rationale for that opinion;</w:t>
-            </w:r>
-            <w:r>
-              <w:rPr>
-                <w:bCs/>
-              </w:rPr>
-              <w:t xml:space="preserve"> </w:t>
-            </w:r>
-            <w:r>
-              <w:rPr>
-                <w:bCs/>
-              </w:rPr>
-              <w:t>(xi) clearly and conspicuously:</w:t>
-            </w:r>
-          </w:p>
-          <w:p>
-            <w:pPr>
-              <w:widowControl/>
-              <w:rPr>
-                <w:b/>
-                <w:bCs/>
-              </w:rPr>
-            </w:pPr>
-            <w:r>
-              <w:rPr>
-                <w:bCs/>
-              </w:rPr>
-              <w:t>state all extraordinary assumptions and hypothetical conditions; and</w:t>
-            </w:r>
-            <w:r>
-              <w:rPr>
-                <w:bCs/>
-              </w:rPr>
-              <w:t xml:space="preserve"> </w:t>
-            </w:r>
-            <w:r>
-              <w:rPr>
-                <w:bCs/>
-              </w:rPr>
-              <w:t>state that their use might have affected the assignment results; and</w:t>
-            </w:r>
-            <w:r>
-              <w:rPr>
-                <w:bCs/>
-              </w:rPr>
-              <w:t xml:space="preserve"> </w:t>
-            </w:r>
-            <w:r>
-              <w:rPr>
-                <w:bCs/>
-              </w:rPr>
-              <w:t>(xii) include a signed certification in accordance with Standards Rule 2-3.</w:t>
+              <w:t xml:space="preserve"> interest in the subject property in its current “as is” condition.</w:t>
             </w:r>
           </w:p>
         </w:tc>
@@ -336,7 +381,6 @@
         <w:tc>
           <w:tcPr>
             <w:tcW w:w="2245" w:type="dxa"/>
-            <w:shd w:val="clear" w:color="auto" w:fill="auto"/>
           </w:tcPr>
           <w:p>
             <w:pPr>
@@ -347,6 +391,7 @@
               <w:rPr>
                 <w:b/>
                 <w:bCs/>
+                <w:highlight w:val="yellow"/>
               </w:rPr>
             </w:pPr>
             <w:r>
@@ -354,14 +399,13 @@
                 <w:b/>
                 <w:bCs/>
               </w:rPr>
-              <w:t>PURPOSE OF THE APPRAISAL</w:t>
+              <w:t>PROPERTY RIGHTS APPRAISED</w:t>
             </w:r>
           </w:p>
         </w:tc>
         <w:tc>
           <w:tcPr>
             <w:tcW w:w="7470" w:type="dxa"/>
-            <w:shd w:val="clear" w:color="auto" w:fill="auto"/>
           </w:tcPr>
           <w:p>
             <w:pPr>
@@ -369,25 +413,46 @@
               <w:spacing w:before="120"/>
               <w:rPr>
                 <w:bCs/>
+                <w:highlight w:val="yellow"/>
               </w:rPr>
             </w:pPr>
             <w:r>
               <w:rPr>
-                <w:bCs/>
-              </w:rPr>
-              <w:t xml:space="preserve">The purpose of this appraisal assignment is to provide a supportable opinion of the market value of the </w:t>
-            </w:r>
-            <w:r>
-              <w:rPr>
-                <w:bCs/>
+                <w:b/>
               </w:rPr>
               <w:t>Fee Simple</w:t>
             </w:r>
             <w:r>
               <w:rPr>
-                <w:bCs/>
-              </w:rPr>
-              <w:t xml:space="preserve"> interest in the subject property in its current “as is” condition.</w:t>
+                <w:b/>
+              </w:rPr>
+              <w:t>.</w:t>
+            </w:r>
+            <w:r>
+              <w:t xml:space="preserve">  </w:t>
+            </w:r>
+            <w:r>
+              <w:rPr>
+                <w:i/>
+                <w:iCs/>
+              </w:rPr>
+              <w:t>Absolute ownership unencumbered by any other interest or estate, subject only to the limitations of the four powers of government.</w:t>
+            </w:r>
+            <w:r>
+              <w:rPr>
+                <w:rStyle w:val="FootnoteReference"/>
+                <w:i/>
+                <w:iCs/>
+                <w:vertAlign w:val="superscript"/>
+              </w:rPr>
+              <w:footnoteReference w:id="1"/>
+            </w:r>
+            <w:r>
+              <w:rPr>
+                <w:sz w:val="22"/>
+                <w:szCs w:val="22"/>
+              </w:rPr>
+              <w:t xml:space="preserve">  </w:t>
             </w:r>
           </w:p>
         </w:tc>
@@ -396,7 +461,6 @@
         <w:tc>
           <w:tcPr>
             <w:tcW w:w="2245" w:type="dxa"/>
-            <w:shd w:val="clear" w:color="auto" w:fill="auto"/>
           </w:tcPr>
           <w:p>
             <w:pPr>
@@ -407,7 +471,6 @@
               <w:rPr>
                 <w:b/>
                 <w:bCs/>
-                <w:highlight w:val="yellow"/>
               </w:rPr>
             </w:pPr>
             <w:r>
@@ -415,14 +478,13 @@
                 <w:b/>
                 <w:bCs/>
               </w:rPr>
-              <w:t>PROPERTY RIGHTS APPRAISED</w:t>
+              <w:t>DEFINITION OF MARKET VALUE</w:t>
             </w:r>
           </w:p>
         </w:tc>
         <w:tc>
           <w:tcPr>
             <w:tcW w:w="7470" w:type="dxa"/>
-            <w:shd w:val="clear" w:color="auto" w:fill="auto"/>
           </w:tcPr>
           <w:p>
             <w:pPr>
@@ -430,94 +492,41 @@
               <w:spacing w:before="120"/>
               <w:rPr>
                 <w:bCs/>
-                <w:highlight w:val="yellow"/>
               </w:rPr>
             </w:pPr>
             <w:r>
               <w:rPr>
-                <w:b/>
-              </w:rPr>
-              <w:t>Fee Simple</w:t>
-            </w:r>
-            <w:r>
-              <w:rPr>
-                <w:b/>
-              </w:rPr>
-              <w:t>.</w:t>
-            </w:r>
-            <w:r>
-              <w:t xml:space="preserve">  </w:t>
-            </w:r>
-            <w:r>
-              <w:rPr>
-                <w:i/>
-                <w:iCs/>
-              </w:rPr>
-              <w:t>Absolute ownership unencumbered by any other interest or estate, subject only to the limitations of the four powers of government.</w:t>
-            </w:r>
-            <w:r>
-              <w:rPr>
-                <w:rStyle w:val="FootnoteReference"/>
-                <w:i/>
-                <w:iCs/>
-                <w:vertAlign w:val="superscript"/>
-              </w:rPr>
-              <w:footnoteReference w:id="1"/>
-            </w:r>
-            <w:r>
-              <w:rPr>
-                <w:sz w:val="22"/>
-                <w:szCs w:val="22"/>
-              </w:rPr>
-              <w:t xml:space="preserve">  </w:t>
-            </w:r>
-          </w:p>
-        </w:tc>
-      </w:tr>
-      <w:tr>
-        <w:tc>
-          <w:tcPr>
-            <w:tcW w:w="2245" w:type="dxa"/>
-            <w:shd w:val="clear" w:color="auto" w:fill="auto"/>
-          </w:tcPr>
-          <w:p>
-            <w:pPr>
-              <w:tabs>
-                <w:tab w:val="center" w:pos="4680"/>
-              </w:tabs>
-              <w:spacing w:before="120" w:after="120"/>
-              <w:rPr>
-                <w:b/>
                 <w:bCs/>
               </w:rPr>
-            </w:pPr>
-            <w:r>
-              <w:rPr>
-                <w:b/>
+              <w:t xml:space="preserve">The most probable price which a property should bring </w:t>
+            </w:r>
+            <w:proofErr w:type="gramStart"/>
+            <w:r>
+              <w:rPr>
                 <w:bCs/>
               </w:rPr>
-              <w:t>DEFINITION OF MARKET VALUE</w:t>
-            </w:r>
-          </w:p>
-        </w:tc>
-        <w:tc>
-          <w:tcPr>
-            <w:tcW w:w="7470" w:type="dxa"/>
-            <w:shd w:val="clear" w:color="auto" w:fill="auto"/>
-          </w:tcPr>
-          <w:p>
-            <w:pPr>
-              <w:widowControl/>
-              <w:spacing w:before="120"/>
+              <w:t>in</w:t>
+            </w:r>
+            <w:proofErr w:type="gramEnd"/>
+            <w:r>
               <w:rPr>
                 <w:bCs/>
               </w:rPr>
-            </w:pPr>
+              <w:t xml:space="preserve"> a competitive and open market.  Conditions </w:t>
+            </w:r>
+            <w:proofErr w:type="gramStart"/>
             <w:r>
               <w:rPr>
                 <w:bCs/>
               </w:rPr>
-              <w:t>The most probable price which a property should bring in a competitive and open market.  Conditions requisite to a fair sale, the buyer and seller each acting prudently, knowledgeably, and assuming the price is not affected by undue stimulus.  Implicit in this definition is the consummation of a sale  whereby: 1) Buyer and seller are typically motivated; (2) Both parties are well informed or well advised, and acting in what they consider their own best interests; (3) A reasonable time is allowed for exposure in the open market; (4) Payment is made in terms of cash in U.S. dollars or in terms of financial arrangement comparable thereto; and, (5) The price represents the normal consideration for the property sold unaffected by special or creative financing or sales concessions granted by anyone associated with the sale.</w:t>
+              <w:t>requisite to</w:t>
+            </w:r>
+            <w:proofErr w:type="gramEnd"/>
+            <w:r>
+              <w:rPr>
+                <w:bCs/>
+              </w:rPr>
+              <w:t xml:space="preserve"> a fair sale, the buyer and seller each acting prudently, knowledgeably, and assuming the price is not affected by undue stimulus.  Implicit in this definition is the consummation of a sale  whereby: 1) Buyer and seller are typically motivated; (2) Both parties are well informed or well advised, and acting in what they consider their own best interests; (3) A reasonable time is allowed for exposure in the open market; (4) Payment is made in terms of cash in U.S. dollars or in terms of financial arrangement comparable thereto; and, (5) The price represents the normal consideration for the property sold unaffected by special or creative financing or sales concessions granted by anyone associated with the sale.</w:t>
             </w:r>
             <w:r>
               <w:rPr>
@@ -604,7 +613,6 @@
         <w:tc>
           <w:tcPr>
             <w:tcW w:w="2245" w:type="dxa"/>
-            <w:shd w:val="clear" w:color="auto" w:fill="auto"/>
             <w:hideMark/>
           </w:tcPr>
           <w:p>
@@ -631,7 +639,6 @@
         <w:tc>
           <w:tcPr>
             <w:tcW w:w="7470" w:type="dxa"/>
-            <w:shd w:val="clear" w:color="auto" w:fill="auto"/>
             <w:hideMark/>
           </w:tcPr>
           <w:p>
@@ -648,7 +655,21 @@
               <w:rPr>
                 <w:lang w:bidi="en-US"/>
               </w:rPr>
-              <w:t>Exposure time as used in this appraisal report is defined as:</w:t>
+              <w:t xml:space="preserve">Exposure </w:t>
+            </w:r>
+            <w:proofErr w:type="gramStart"/>
+            <w:r>
+              <w:rPr>
+                <w:lang w:bidi="en-US"/>
+              </w:rPr>
+              <w:t>time as</w:t>
+            </w:r>
+            <w:proofErr w:type="gramEnd"/>
+            <w:r>
+              <w:rPr>
+                <w:lang w:bidi="en-US"/>
+              </w:rPr>
+              <w:t xml:space="preserve"> used in this appraisal report is defined as:</w:t>
             </w:r>
           </w:p>
           <w:p>
@@ -691,7 +712,49 @@
               <w:rPr>
                 <w:lang w:bidi="en-US"/>
               </w:rPr>
-              <w:t>Based upon the market data from the sales of comparable properties in the market my conclusion of exposure time follows:</w:t>
+              <w:t xml:space="preserve">Based upon the market data from the sales of comparable properties in the </w:t>
+            </w:r>
+            <w:proofErr w:type="gramStart"/>
+            <w:r>
+              <w:rPr>
+                <w:lang w:bidi="en-US"/>
+              </w:rPr>
+              <w:t>market</w:t>
+            </w:r>
+            <w:proofErr w:type="gramEnd"/>
+            <w:r>
+              <w:rPr>
+                <w:lang w:bidi="en-US"/>
+              </w:rPr>
+              <w:t xml:space="preserve"> my conclusion </w:t>
+            </w:r>
+            <w:proofErr w:type="gramStart"/>
+            <w:r>
+              <w:rPr>
+                <w:lang w:bidi="en-US"/>
+              </w:rPr>
+              <w:t>of</w:t>
+            </w:r>
+            <w:proofErr w:type="gramEnd"/>
+            <w:r>
+              <w:rPr>
+                <w:lang w:bidi="en-US"/>
+              </w:rPr>
+              <w:t xml:space="preserve"> exposure time </w:t>
+            </w:r>
+            <w:proofErr w:type="gramStart"/>
+            <w:r>
+              <w:rPr>
+                <w:lang w:bidi="en-US"/>
+              </w:rPr>
+              <w:t>follows</w:t>
+            </w:r>
+            <w:proofErr w:type="gramEnd"/>
+            <w:r>
+              <w:rPr>
+                <w:lang w:bidi="en-US"/>
+              </w:rPr>
+              <w:t>:</w:t>
             </w:r>
           </w:p>
           <w:p>
@@ -762,7 +825,23 @@
                 <w:i/>
                 <w:lang w:bidi="en-US"/>
               </w:rPr>
-              <w:t xml:space="preserve"> The time it takes an interest in real property to sell on the market subsequent to the date of appraisal</w:t>
+              <w:t xml:space="preserve"> The time it takes an interest in real property to sell on the market </w:t>
+            </w:r>
+            <w:proofErr w:type="gramStart"/>
+            <w:r>
+              <w:rPr>
+                <w:i/>
+                <w:lang w:bidi="en-US"/>
+              </w:rPr>
+              <w:t>subsequent to</w:t>
+            </w:r>
+            <w:proofErr w:type="gramEnd"/>
+            <w:r>
+              <w:rPr>
+                <w:i/>
+                <w:lang w:bidi="en-US"/>
+              </w:rPr>
+              <w:t xml:space="preserve"> the date of appraisal</w:t>
             </w:r>
             <w:r>
               <w:rPr>
@@ -786,7 +865,49 @@
               <w:rPr>
                 <w:lang w:bidi="en-US"/>
               </w:rPr>
-              <w:t>Based upon the market data from the sales of comparable properties in the market my conclusion of exposure time follows:</w:t>
+              <w:t xml:space="preserve">Based upon the market data from the sales of comparable properties in the </w:t>
+            </w:r>
+            <w:proofErr w:type="gramStart"/>
+            <w:r>
+              <w:rPr>
+                <w:lang w:bidi="en-US"/>
+              </w:rPr>
+              <w:t>market</w:t>
+            </w:r>
+            <w:proofErr w:type="gramEnd"/>
+            <w:r>
+              <w:rPr>
+                <w:lang w:bidi="en-US"/>
+              </w:rPr>
+              <w:t xml:space="preserve"> my conclusion </w:t>
+            </w:r>
+            <w:proofErr w:type="gramStart"/>
+            <w:r>
+              <w:rPr>
+                <w:lang w:bidi="en-US"/>
+              </w:rPr>
+              <w:t>of</w:t>
+            </w:r>
+            <w:proofErr w:type="gramEnd"/>
+            <w:r>
+              <w:rPr>
+                <w:lang w:bidi="en-US"/>
+              </w:rPr>
+              <w:t xml:space="preserve"> exposure time </w:t>
+            </w:r>
+            <w:proofErr w:type="gramStart"/>
+            <w:r>
+              <w:rPr>
+                <w:lang w:bidi="en-US"/>
+              </w:rPr>
+              <w:t>follows</w:t>
+            </w:r>
+            <w:proofErr w:type="gramEnd"/>
+            <w:r>
+              <w:rPr>
+                <w:lang w:bidi="en-US"/>
+              </w:rPr>
+              <w:t>:</w:t>
             </w:r>
           </w:p>
           <w:p>

</xml_diff>